<commit_message>
create script for data import from json
</commit_message>
<xml_diff>
--- a/Analiza YELP podatkovne zbirke s tehnologijo Microsoft Analysis Server.docx
+++ b/Analiza YELP podatkovne zbirke s tehnologijo Microsoft Analysis Server.docx
@@ -41,8 +41,13 @@
       </w:r>
       <w:proofErr w:type="spellEnd"/>
       <w:r>
-        <w:t xml:space="preserve"> Server</w:t>
-      </w:r>
+        <w:t xml:space="preserve"> </w:t>
+      </w:r>
+      <w:proofErr w:type="spellStart"/>
+      <w:r>
+        <w:t>Services</w:t>
+      </w:r>
+      <w:proofErr w:type="spellEnd"/>
     </w:p>
     <w:p>
       <w:pPr>
@@ -97,16 +102,28 @@
       <w:pPr>
         <w:jc w:val="right"/>
       </w:pPr>
+      <w:r>
+        <w:t>Mentor: Luka Šajn</w:t>
+      </w:r>
     </w:p>
     <w:p>
       <w:pPr>
-        <w:jc w:val="center"/>
-      </w:pPr>
-      <w:r>
-        <w:t>december 2017, januar 2018</w:t>
-      </w:r>
+        <w:jc w:val="right"/>
+      </w:pPr>
     </w:p>
     <w:p>
+      <w:pPr>
+        <w:jc w:val="center"/>
+      </w:pPr>
+      <w:r>
+        <w:t xml:space="preserve">december 2017, </w:t>
+      </w:r>
+      <w:r>
+        <w:t xml:space="preserve"> </w:t>
+      </w:r>
+      <w:r>
+        <w:t>januar 2018</w:t>
+      </w:r>
       <w:r>
         <w:br w:type="page"/>
       </w:r>
@@ -123,6 +140,13 @@
     <w:p/>
     <w:sdt>
       <w:sdtPr>
+        <w:rPr>
+          <w:rFonts w:asciiTheme="minorHAnsi" w:eastAsiaTheme="minorHAnsi" w:hAnsiTheme="minorHAnsi" w:cstheme="minorBidi"/>
+          <w:color w:val="auto"/>
+          <w:sz w:val="22"/>
+          <w:szCs w:val="22"/>
+          <w:lang w:eastAsia="en-US"/>
+        </w:rPr>
         <w:id w:val="-877851169"/>
         <w:docPartObj>
           <w:docPartGallery w:val="Table of Contents"/>
@@ -131,13 +155,8 @@
       </w:sdtPr>
       <w:sdtEndPr>
         <w:rPr>
-          <w:rFonts w:asciiTheme="minorHAnsi" w:eastAsiaTheme="minorHAnsi" w:hAnsiTheme="minorHAnsi" w:cstheme="minorBidi"/>
           <w:b/>
           <w:bCs/>
-          <w:color w:val="auto"/>
-          <w:sz w:val="22"/>
-          <w:szCs w:val="22"/>
-          <w:lang w:eastAsia="en-US"/>
         </w:rPr>
       </w:sdtEndPr>
       <w:sdtContent>
@@ -1155,12 +1174,7 @@
       </w:r>
       <w:proofErr w:type="spellEnd"/>
       <w:r>
-        <w:t>, uvoz neposredno v MS SQL pa ni neposredno podprt. Za premostitev težave</w:t>
-      </w:r>
-      <w:bookmarkStart w:id="7" w:name="_GoBack"/>
-      <w:bookmarkEnd w:id="7"/>
-      <w:r>
-        <w:t xml:space="preserve"> sva na strežnik namestila tudi </w:t>
+        <w:t xml:space="preserve">, uvoz neposredno v MS SQL pa ni neposredno podprt. Za premostitev težave sva na strežnik namestila tudi </w:t>
       </w:r>
       <w:proofErr w:type="spellStart"/>
       <w:r>
@@ -1203,7 +1217,7 @@
         <w:keepNext/>
         <w:jc w:val="center"/>
       </w:pPr>
-      <w:bookmarkStart w:id="8" w:name="_Ref502056827"/>
+      <w:bookmarkStart w:id="7" w:name="_Ref502056827"/>
       <w:r>
         <w:t xml:space="preserve">Tabela </w:t>
       </w:r>
@@ -1239,7 +1253,7 @@
       <w:r>
         <w:t xml:space="preserve"> v MS SQL</w:t>
       </w:r>
-      <w:bookmarkEnd w:id="8"/>
+      <w:bookmarkEnd w:id="7"/>
     </w:p>
     <w:tbl>
       <w:tblPr>
@@ -1359,10 +1373,7 @@
             </w:pPr>
             <w:proofErr w:type="spellStart"/>
             <w:r>
-              <w:t>yelp_db.</w:t>
-            </w:r>
-            <w:r>
-              <w:t>bussiness</w:t>
+              <w:t>yelp_db.bussiness</w:t>
             </w:r>
             <w:proofErr w:type="spellEnd"/>
           </w:p>
@@ -1377,10 +1388,7 @@
             </w:pPr>
             <w:proofErr w:type="spellStart"/>
             <w:r>
-              <w:t>yelp_db.</w:t>
-            </w:r>
-            <w:r>
-              <w:t>bussiness</w:t>
+              <w:t>yelp_db.bussiness</w:t>
             </w:r>
             <w:proofErr w:type="spellEnd"/>
           </w:p>
@@ -1413,10 +1421,7 @@
             </w:pPr>
             <w:proofErr w:type="spellStart"/>
             <w:r>
-              <w:t>yelp_db.</w:t>
-            </w:r>
-            <w:r>
-              <w:t>category</w:t>
+              <w:t>yelp_db.category</w:t>
             </w:r>
             <w:proofErr w:type="spellEnd"/>
           </w:p>
@@ -1431,10 +1436,7 @@
             </w:pPr>
             <w:proofErr w:type="spellStart"/>
             <w:r>
-              <w:t>yelp_db.</w:t>
-            </w:r>
-            <w:r>
-              <w:t>category</w:t>
+              <w:t>yelp_db.category</w:t>
             </w:r>
             <w:proofErr w:type="spellEnd"/>
           </w:p>
@@ -1467,10 +1469,7 @@
             </w:pPr>
             <w:proofErr w:type="spellStart"/>
             <w:r>
-              <w:t>yelp_db.</w:t>
-            </w:r>
-            <w:r>
-              <w:t>checkin</w:t>
+              <w:t>yelp_db.checkin</w:t>
             </w:r>
             <w:proofErr w:type="spellEnd"/>
           </w:p>
@@ -1485,10 +1484,7 @@
             </w:pPr>
             <w:proofErr w:type="spellStart"/>
             <w:r>
-              <w:t>yelp_db.</w:t>
-            </w:r>
-            <w:r>
-              <w:t>checkin</w:t>
+              <w:t>yelp_db.checkin</w:t>
             </w:r>
             <w:proofErr w:type="spellEnd"/>
           </w:p>
@@ -1521,10 +1517,7 @@
             </w:pPr>
             <w:proofErr w:type="spellStart"/>
             <w:r>
-              <w:t>yelp_db.</w:t>
-            </w:r>
-            <w:r>
-              <w:t>elite_years</w:t>
+              <w:t>yelp_db.elite_years</w:t>
             </w:r>
             <w:proofErr w:type="spellEnd"/>
           </w:p>
@@ -1539,10 +1532,7 @@
             </w:pPr>
             <w:proofErr w:type="spellStart"/>
             <w:r>
-              <w:t>yelp_db.</w:t>
-            </w:r>
-            <w:r>
-              <w:t>elite_years</w:t>
+              <w:t>yelp_db.elite_years</w:t>
             </w:r>
             <w:proofErr w:type="spellEnd"/>
           </w:p>
@@ -1575,10 +1565,7 @@
             </w:pPr>
             <w:proofErr w:type="spellStart"/>
             <w:r>
-              <w:t>yelp_db.</w:t>
-            </w:r>
-            <w:r>
-              <w:t>friend</w:t>
+              <w:t>yelp_db.friend</w:t>
             </w:r>
             <w:proofErr w:type="spellEnd"/>
           </w:p>
@@ -1593,10 +1580,7 @@
             </w:pPr>
             <w:proofErr w:type="spellStart"/>
             <w:r>
-              <w:t>yelp_db.</w:t>
-            </w:r>
-            <w:r>
-              <w:t>friend</w:t>
+              <w:t>yelp_db.friend</w:t>
             </w:r>
             <w:proofErr w:type="spellEnd"/>
           </w:p>
@@ -1629,10 +1613,7 @@
             </w:pPr>
             <w:proofErr w:type="spellStart"/>
             <w:r>
-              <w:t>yelp_db.</w:t>
-            </w:r>
-            <w:r>
-              <w:t>hours</w:t>
+              <w:t>yelp_db.hours</w:t>
             </w:r>
             <w:proofErr w:type="spellEnd"/>
           </w:p>
@@ -1647,10 +1628,7 @@
             </w:pPr>
             <w:proofErr w:type="spellStart"/>
             <w:r>
-              <w:t>yelp_db.</w:t>
-            </w:r>
-            <w:r>
-              <w:t>hours</w:t>
+              <w:t>yelp_db.hours</w:t>
             </w:r>
             <w:proofErr w:type="spellEnd"/>
           </w:p>
@@ -1683,10 +1661,7 @@
             </w:pPr>
             <w:proofErr w:type="spellStart"/>
             <w:r>
-              <w:t>yelp_db.</w:t>
-            </w:r>
-            <w:r>
-              <w:t>photo</w:t>
+              <w:t>yelp_db.photo</w:t>
             </w:r>
             <w:proofErr w:type="spellEnd"/>
           </w:p>
@@ -1701,10 +1676,7 @@
             </w:pPr>
             <w:proofErr w:type="spellStart"/>
             <w:r>
-              <w:t>yelp_db.</w:t>
-            </w:r>
-            <w:r>
-              <w:t>photo</w:t>
+              <w:t>yelp_db.photo</w:t>
             </w:r>
             <w:proofErr w:type="spellEnd"/>
           </w:p>
@@ -1737,10 +1709,7 @@
             </w:pPr>
             <w:proofErr w:type="spellStart"/>
             <w:r>
-              <w:t>yelp_db.</w:t>
-            </w:r>
-            <w:r>
-              <w:t>review</w:t>
+              <w:t>yelp_db.review</w:t>
             </w:r>
             <w:proofErr w:type="spellEnd"/>
           </w:p>
@@ -1755,10 +1724,7 @@
             </w:pPr>
             <w:proofErr w:type="spellStart"/>
             <w:r>
-              <w:t>yelp_db.</w:t>
-            </w:r>
-            <w:r>
-              <w:t>review</w:t>
+              <w:t>yelp_db.review</w:t>
             </w:r>
             <w:proofErr w:type="spellEnd"/>
           </w:p>
@@ -1791,10 +1757,7 @@
             </w:pPr>
             <w:proofErr w:type="spellStart"/>
             <w:r>
-              <w:t>yelp_db.</w:t>
-            </w:r>
-            <w:r>
-              <w:t>tip</w:t>
+              <w:t>yelp_db.tip</w:t>
             </w:r>
             <w:proofErr w:type="spellEnd"/>
           </w:p>
@@ -1809,10 +1772,7 @@
             </w:pPr>
             <w:proofErr w:type="spellStart"/>
             <w:r>
-              <w:t>yelp_db.</w:t>
-            </w:r>
-            <w:r>
-              <w:t>tip</w:t>
+              <w:t>yelp_db.tip</w:t>
             </w:r>
             <w:proofErr w:type="spellEnd"/>
           </w:p>
@@ -1845,10 +1805,7 @@
             </w:pPr>
             <w:proofErr w:type="spellStart"/>
             <w:r>
-              <w:t>yelp_db.</w:t>
-            </w:r>
-            <w:r>
-              <w:t>user</w:t>
+              <w:t>yelp_db.user</w:t>
             </w:r>
             <w:proofErr w:type="spellEnd"/>
           </w:p>
@@ -1863,10 +1820,7 @@
             </w:pPr>
             <w:proofErr w:type="spellStart"/>
             <w:r>
-              <w:t>yelp_db.</w:t>
-            </w:r>
-            <w:r>
-              <w:t>user</w:t>
+              <w:t>yelp_db.user</w:t>
             </w:r>
             <w:proofErr w:type="spellEnd"/>
           </w:p>
@@ -1888,28 +1842,106 @@
     </w:tbl>
     <w:p/>
     <w:p>
+      <w:r>
+        <w:t>Zaradi dokaj nizkega uspeha prenosov je drugi poskus prenosa podatkov v MS SQL strežnik potekal »ročno«, z uporabo JSON datotek, ki so prav tako na voljo</w:t>
+      </w:r>
+      <w:r>
+        <w:t xml:space="preserve"> na spletu. Uspešnost prenosa je bila </w:t>
+      </w:r>
+    </w:p>
+    <w:p>
       <w:pPr>
         <w:pStyle w:val="Naslov2"/>
       </w:pPr>
-      <w:bookmarkStart w:id="9" w:name="_Toc502667584"/>
+      <w:bookmarkStart w:id="8" w:name="_Toc502667584"/>
       <w:r>
         <w:t>Kreiranje projekta</w:t>
+      </w:r>
+      <w:bookmarkEnd w:id="8"/>
+    </w:p>
+    <w:p>
+      <w:r>
+        <w:t xml:space="preserve">Za povezavo in ustvarjanje </w:t>
+      </w:r>
+      <w:r>
+        <w:t xml:space="preserve">kocke se v okolju Windows uporablja programski paket SSDT (SQL Server Data </w:t>
+      </w:r>
+      <w:proofErr w:type="spellStart"/>
+      <w:r>
+        <w:t>Tools</w:t>
+      </w:r>
+      <w:proofErr w:type="spellEnd"/>
+      <w:r>
+        <w:t xml:space="preserve">), ki skupaj z razvojnim okoljem </w:t>
+      </w:r>
+      <w:proofErr w:type="spellStart"/>
+      <w:r>
+        <w:t>Visual</w:t>
+      </w:r>
+      <w:proofErr w:type="spellEnd"/>
+      <w:r>
+        <w:t xml:space="preserve"> Studio</w:t>
+      </w:r>
+      <w:r>
+        <w:t xml:space="preserve"> (VS)</w:t>
+      </w:r>
+      <w:r>
+        <w:t xml:space="preserve"> omogoča grafično načrtovanje kocke, dimenzij ter pogledov. Potrebno je vzpostaviti povezavo z bazo, nato pa </w:t>
+      </w:r>
+      <w:r>
+        <w:t xml:space="preserve">kreirati kocko, dimenzije. V tem primeru sva ustvarila novo kocko, ki se jo potem z orodjem VS tudi ustvari na strežniku. Do nje in do pripadajočih dimenzij imamo potem tudi dostop preko </w:t>
+      </w:r>
+      <w:proofErr w:type="spellStart"/>
+      <w:r>
+        <w:t>Reporting</w:t>
+      </w:r>
+      <w:proofErr w:type="spellEnd"/>
+      <w:r>
+        <w:t xml:space="preserve"> </w:t>
+      </w:r>
+      <w:proofErr w:type="spellStart"/>
+      <w:r>
+        <w:t>Services</w:t>
+      </w:r>
+      <w:proofErr w:type="spellEnd"/>
+      <w:r>
+        <w:t>, Excela…</w:t>
+      </w:r>
+    </w:p>
+    <w:p>
+      <w:pPr>
+        <w:rPr>
+          <w:rFonts w:asciiTheme="majorHAnsi" w:eastAsiaTheme="majorEastAsia" w:hAnsiTheme="majorHAnsi" w:cstheme="majorBidi"/>
+          <w:color w:val="2F5496" w:themeColor="accent1" w:themeShade="BF"/>
+          <w:sz w:val="32"/>
+          <w:szCs w:val="32"/>
+        </w:rPr>
+      </w:pPr>
+      <w:bookmarkStart w:id="9" w:name="_Toc502667585"/>
+      <w:r>
+        <w:br w:type="page"/>
+      </w:r>
+    </w:p>
+    <w:p>
+      <w:pPr>
+        <w:pStyle w:val="Naslov1"/>
+      </w:pPr>
+      <w:r>
+        <w:lastRenderedPageBreak/>
+        <w:t>Analiza podatkov</w:t>
       </w:r>
       <w:bookmarkEnd w:id="9"/>
     </w:p>
     <w:p>
       <w:r>
-        <w:t xml:space="preserve">Projekt </w:t>
+        <w:t>Aktivnost uporabnikov</w:t>
       </w:r>
     </w:p>
     <w:p>
-      <w:pPr>
-        <w:pStyle w:val="Naslov1"/>
-      </w:pPr>
-      <w:bookmarkStart w:id="10" w:name="_Toc502667585"/>
-      <w:r>
-        <w:t>Analiza podatkov</w:t>
-      </w:r>
+      <w:r>
+        <w:t>Ocene glede na popularnost uporabnika</w:t>
+      </w:r>
+      <w:bookmarkStart w:id="10" w:name="_GoBack"/>
       <w:bookmarkEnd w:id="10"/>
     </w:p>
     <w:sectPr>
@@ -1978,6 +2010,7 @@
         <w:docPartUnique/>
       </w:docPartObj>
     </w:sdtPr>
+    <w:sdtEndPr/>
     <w:sdtContent>
       <w:p>
         <w:pPr>
@@ -2035,7 +2068,7 @@
             </mc:Choice>
             <mc:Fallback>
               <w:pict>
-                <v:shapetype w14:anchorId="644885BB" id="_x0000_t110" coordsize="21600,21600" o:spt="110" path="m10800,l,10800,10800,21600,21600,10800xe">
+                <v:shapetype w14:anchorId="0BE37C1D" id="_x0000_t110" coordsize="21600,21600" o:spt="110" path="m10800,l,10800,10800,21600,21600,10800xe">
                   <v:stroke joinstyle="miter"/>
                   <v:path gradientshapeok="t" o:connecttype="rect" textboxrect="5400,5400,16200,16200"/>
                 </v:shapetype>
@@ -2065,7 +2098,7 @@
           <w:rPr>
             <w:noProof/>
           </w:rPr>
-          <w:t>3</w:t>
+          <w:t>4</w:t>
         </w:r>
         <w:r>
           <w:fldChar w:fldCharType="end"/>
@@ -3601,7 +3634,7 @@
 </file>
 
 <file path=customXml/itemProps1.xml><?xml version="1.0" encoding="utf-8"?>
-<ds:datastoreItem xmlns:ds="http://schemas.openxmlformats.org/officeDocument/2006/customXml" ds:itemID="{53695A70-E1F3-478A-8BEC-AC296DBA2F36}">
+<ds:datastoreItem xmlns:ds="http://schemas.openxmlformats.org/officeDocument/2006/customXml" ds:itemID="{64D44D1A-FC87-4219-8FD4-2F4CF8024226}">
   <ds:schemaRefs>
     <ds:schemaRef ds:uri="http://schemas.openxmlformats.org/officeDocument/2006/bibliography"/>
   </ds:schemaRefs>

</xml_diff>